<commit_message>
Update Script for QnA
</commit_message>
<xml_diff>
--- a/docs/Group05_CapstoneProject_PresentationScript.docx
+++ b/docs/Group05_CapstoneProject_PresentationScript.docx
@@ -2048,6 +2048,13 @@
         </w:rPr>
         <w:t>/Permission</w:t>
       </w:r>
+      <w:r>
+        <w:rPr>
+          <w:sz w:val="40"/>
+          <w:szCs w:val="40"/>
+        </w:rPr>
+        <w:br w:type="page"/>
+      </w:r>
     </w:p>
     <w:p>
       <w:pPr>
@@ -2062,25 +2069,1113 @@
           <w:sz w:val="40"/>
           <w:szCs w:val="40"/>
         </w:rPr>
+        <w:lastRenderedPageBreak/>
         <w:t xml:space="preserve">Optimization </w:t>
       </w:r>
+    </w:p>
+    <w:p>
+      <w:pPr>
+        <w:pStyle w:val="ListParagraph"/>
+        <w:numPr>
+          <w:ilvl w:val="0"/>
+          <w:numId w:val="2"/>
+        </w:numPr>
+      </w:pPr>
+      <w:r>
+        <w:rPr>
+          <w:sz w:val="28"/>
+          <w:szCs w:val="28"/>
+        </w:rPr>
+        <w:t>Cloudinary:</w:t>
+      </w:r>
+    </w:p>
+    <w:p>
+      <w:pPr>
+        <w:pStyle w:val="ListParagraph"/>
+        <w:numPr>
+          <w:ilvl w:val="1"/>
+          <w:numId w:val="2"/>
+        </w:numPr>
+      </w:pPr>
+      <w:r>
+        <w:rPr>
+          <w:sz w:val="28"/>
+          <w:szCs w:val="28"/>
+          <w:u w:val="single"/>
+        </w:rPr>
+        <w:t>Automatic Format Selection</w:t>
+      </w:r>
+      <w:r>
+        <w:rPr>
+          <w:sz w:val="28"/>
+          <w:szCs w:val="28"/>
+        </w:rPr>
+        <w:t>: Sử dụng các phương pháp để chuyển hình ảnh sang WebP hoặc avif cho hình ảnh và mp4 hoặc WebM cho video</w:t>
+      </w:r>
+    </w:p>
+    <w:p>
+      <w:pPr>
+        <w:pStyle w:val="ListParagraph"/>
+        <w:numPr>
+          <w:ilvl w:val="1"/>
+          <w:numId w:val="2"/>
+        </w:numPr>
+        <w:rPr>
+          <w:sz w:val="28"/>
+          <w:szCs w:val="28"/>
+        </w:rPr>
+      </w:pPr>
+      <w:r>
+        <w:rPr>
+          <w:sz w:val="28"/>
+          <w:szCs w:val="28"/>
+          <w:u w:val="single"/>
+        </w:rPr>
+        <w:t>Intelligent Compression</w:t>
+      </w:r>
+      <w:r>
+        <w:rPr>
+          <w:sz w:val="28"/>
+          <w:szCs w:val="28"/>
+        </w:rPr>
+        <w:t>: Nén thông minh</w:t>
+      </w:r>
+    </w:p>
+    <w:p>
+      <w:pPr>
+        <w:pStyle w:val="ListParagraph"/>
+        <w:numPr>
+          <w:ilvl w:val="1"/>
+          <w:numId w:val="2"/>
+        </w:numPr>
+        <w:rPr>
+          <w:sz w:val="28"/>
+          <w:szCs w:val="28"/>
+          <w:u w:val="single"/>
+        </w:rPr>
+      </w:pPr>
+      <w:r>
+        <w:rPr>
+          <w:sz w:val="28"/>
+          <w:szCs w:val="28"/>
+          <w:u w:val="single"/>
+        </w:rPr>
+        <w:t>Streaming video</w:t>
+      </w:r>
+    </w:p>
+    <w:p>
+      <w:pPr>
+        <w:pStyle w:val="ListParagraph"/>
+        <w:numPr>
+          <w:ilvl w:val="2"/>
+          <w:numId w:val="2"/>
+        </w:numPr>
+        <w:rPr>
+          <w:sz w:val="28"/>
+          <w:szCs w:val="28"/>
+        </w:rPr>
+      </w:pPr>
+      <w:r>
+        <w:rPr>
+          <w:sz w:val="28"/>
+          <w:szCs w:val="28"/>
+          <w:u w:val="single"/>
+        </w:rPr>
+        <w:t>Adaptive Bitrate Streaming</w:t>
+      </w:r>
+      <w:r>
+        <w:rPr>
+          <w:sz w:val="28"/>
+          <w:szCs w:val="28"/>
+          <w:u w:val="single"/>
+        </w:rPr>
+        <w:t xml:space="preserve"> (ABR)</w:t>
+      </w:r>
+      <w:r>
+        <w:rPr>
+          <w:sz w:val="28"/>
+          <w:szCs w:val="28"/>
+        </w:rPr>
+        <w:t xml:space="preserve">: </w:t>
+      </w:r>
+      <w:r>
+        <w:rPr>
+          <w:sz w:val="28"/>
+          <w:szCs w:val="28"/>
+        </w:rPr>
+        <w:t>Cloudinary hỗ trợ truyền phát video với bitrate thích ứng, như HLS (HTTP Live Streaming) và DASH (Dynamic Adaptive Streaming over HTTP), tự động điều chỉnh chất lượng video dựa trên tốc độ kết nối internet của người dùng, đảm bảo trải nghiệm xem mượt mà.</w:t>
+      </w:r>
+    </w:p>
+    <w:p>
+      <w:pPr>
+        <w:pStyle w:val="ListParagraph"/>
+        <w:numPr>
+          <w:ilvl w:val="2"/>
+          <w:numId w:val="2"/>
+        </w:numPr>
+        <w:rPr>
+          <w:sz w:val="28"/>
+          <w:szCs w:val="28"/>
+        </w:rPr>
+      </w:pPr>
+      <w:r>
+        <w:rPr>
+          <w:sz w:val="28"/>
+          <w:szCs w:val="28"/>
+          <w:u w:val="single"/>
+        </w:rPr>
+        <w:t>Streaming Profile</w:t>
+      </w:r>
+      <w:r>
+        <w:rPr>
+          <w:sz w:val="28"/>
+          <w:szCs w:val="28"/>
+        </w:rPr>
+        <w:t xml:space="preserve">: </w:t>
+      </w:r>
+      <w:r>
+        <w:rPr>
+          <w:sz w:val="28"/>
+          <w:szCs w:val="28"/>
+        </w:rPr>
+        <w:t>Cho phép tạo các hồ sơ truyền phát tùy chỉnh để xác định các phiên bản video với độ phân giải và bitrate khác nhau, phù hợp với nhiều loại thiết bị và tốc độ mạng.</w:t>
+      </w:r>
+    </w:p>
+    <w:p>
+      <w:pPr>
+        <w:pStyle w:val="ListParagraph"/>
+        <w:numPr>
+          <w:ilvl w:val="2"/>
+          <w:numId w:val="2"/>
+        </w:numPr>
+        <w:rPr>
+          <w:sz w:val="28"/>
+          <w:szCs w:val="28"/>
+        </w:rPr>
+      </w:pPr>
+      <w:r>
+        <w:rPr>
+          <w:sz w:val="28"/>
+          <w:szCs w:val="28"/>
+          <w:u w:val="single"/>
+        </w:rPr>
+        <w:t>Cloudinary Video Player</w:t>
+      </w:r>
+      <w:r>
+        <w:rPr>
+          <w:sz w:val="28"/>
+          <w:szCs w:val="28"/>
+        </w:rPr>
+        <w:t>: Cung cấp component cho js.</w:t>
+      </w:r>
+    </w:p>
+    <w:p>
+      <w:pPr>
+        <w:rPr>
+          <w:sz w:val="28"/>
+          <w:szCs w:val="28"/>
+        </w:rPr>
+      </w:pPr>
+    </w:p>
+    <w:p>
+      <w:pPr>
+        <w:rPr>
+          <w:sz w:val="28"/>
+          <w:szCs w:val="28"/>
+        </w:rPr>
+      </w:pPr>
+    </w:p>
+    <w:p>
+      <w:pPr>
+        <w:pStyle w:val="ListParagraph"/>
+        <w:numPr>
+          <w:ilvl w:val="0"/>
+          <w:numId w:val="2"/>
+        </w:numPr>
+        <w:rPr>
+          <w:sz w:val="28"/>
+          <w:szCs w:val="28"/>
+        </w:rPr>
+      </w:pPr>
+      <w:r>
+        <w:rPr>
+          <w:sz w:val="28"/>
+          <w:szCs w:val="28"/>
+        </w:rPr>
+        <w:t xml:space="preserve">Về streaming của Cloudinary: </w:t>
+      </w:r>
+    </w:p>
+    <w:p>
+      <w:pPr>
+        <w:pStyle w:val="ListParagraph"/>
+        <w:numPr>
+          <w:ilvl w:val="1"/>
+          <w:numId w:val="2"/>
+        </w:numPr>
+        <w:rPr>
+          <w:sz w:val="28"/>
+          <w:szCs w:val="28"/>
+        </w:rPr>
+      </w:pPr>
+      <w:r>
+        <w:rPr>
+          <w:sz w:val="28"/>
+          <w:szCs w:val="28"/>
+        </w:rPr>
+        <w:t>Thuật toán được sử dụng trong Adaptive Bitrate Streaming</w:t>
+      </w:r>
+    </w:p>
+    <w:p>
+      <w:pPr>
+        <w:pStyle w:val="ListParagraph"/>
+        <w:numPr>
+          <w:ilvl w:val="1"/>
+          <w:numId w:val="2"/>
+        </w:numPr>
+        <w:rPr>
+          <w:sz w:val="28"/>
+          <w:szCs w:val="28"/>
+        </w:rPr>
+      </w:pPr>
+      <w:r>
+        <w:rPr>
+          <w:sz w:val="28"/>
+          <w:szCs w:val="28"/>
+        </w:rPr>
+        <w:t>Cloudinary không trực tiếp công bố thuật toán riêng biệt mà họ dùng, nhưng ABR thường dựa trên các tiêu chuẩn phổ biến:</w:t>
+      </w:r>
+    </w:p>
+    <w:p>
+      <w:pPr>
+        <w:pStyle w:val="ListParagraph"/>
+        <w:numPr>
+          <w:ilvl w:val="2"/>
+          <w:numId w:val="2"/>
+        </w:numPr>
+        <w:rPr>
+          <w:sz w:val="28"/>
+          <w:szCs w:val="28"/>
+        </w:rPr>
+      </w:pPr>
+      <w:r>
+        <w:rPr>
+          <w:sz w:val="28"/>
+          <w:szCs w:val="28"/>
+          <w:u w:val="single"/>
+        </w:rPr>
+        <w:t>HLS (HTTP Live Streaming)</w:t>
+      </w:r>
+      <w:r>
+        <w:rPr>
+          <w:sz w:val="28"/>
+          <w:szCs w:val="28"/>
+        </w:rPr>
+        <w:t xml:space="preserve">: </w:t>
+      </w:r>
+      <w:r>
+        <w:rPr>
+          <w:sz w:val="28"/>
+          <w:szCs w:val="28"/>
+        </w:rPr>
+        <w:t>Một giao thức phát trực tuyến phổ biến do Apple phát triển. HLS sử dụng một danh sách tệp định dạng .m3u8 để mô tả các đoạn video và liên kết chúng ở các bitrate khác nhau.</w:t>
+      </w:r>
+    </w:p>
+    <w:p>
+      <w:pPr>
+        <w:pStyle w:val="ListParagraph"/>
+        <w:numPr>
+          <w:ilvl w:val="2"/>
+          <w:numId w:val="2"/>
+        </w:numPr>
+        <w:rPr>
+          <w:sz w:val="28"/>
+          <w:szCs w:val="28"/>
+        </w:rPr>
+      </w:pPr>
+      <w:r>
+        <w:rPr>
+          <w:sz w:val="28"/>
+          <w:szCs w:val="28"/>
+          <w:u w:val="single"/>
+        </w:rPr>
+        <w:t>MPEG-DASH (Dynamic Adaptive Streaming over HTTP)</w:t>
+      </w:r>
+      <w:r>
+        <w:rPr>
+          <w:sz w:val="28"/>
+          <w:szCs w:val="28"/>
+        </w:rPr>
+        <w:t xml:space="preserve">: </w:t>
+      </w:r>
+      <w:r>
+        <w:rPr>
+          <w:sz w:val="28"/>
+          <w:szCs w:val="28"/>
+        </w:rPr>
+        <w:t>Tiêu chuẩn quốc tế cho ABR, sử dụng tệp .mpd để quản lý các đoạn video. Nó hỗ trợ nhiều codec và cấu hình bitrate.</w:t>
+      </w:r>
+    </w:p>
+    <w:p>
+      <w:pPr>
+        <w:pStyle w:val="ListParagraph"/>
+        <w:numPr>
+          <w:ilvl w:val="1"/>
+          <w:numId w:val="2"/>
+        </w:numPr>
+        <w:rPr>
+          <w:sz w:val="28"/>
+          <w:szCs w:val="28"/>
+        </w:rPr>
+      </w:pPr>
+      <w:r>
+        <w:rPr>
+          <w:sz w:val="28"/>
+          <w:szCs w:val="28"/>
+        </w:rPr>
+        <w:t>Các thuật toán quan trọng:</w:t>
+      </w:r>
+    </w:p>
+    <w:p>
+      <w:pPr>
+        <w:pStyle w:val="ListParagraph"/>
+        <w:numPr>
+          <w:ilvl w:val="1"/>
+          <w:numId w:val="2"/>
+        </w:numPr>
+        <w:rPr>
+          <w:sz w:val="28"/>
+          <w:szCs w:val="28"/>
+        </w:rPr>
+      </w:pPr>
+      <w:r>
+        <w:rPr>
+          <w:sz w:val="28"/>
+          <w:szCs w:val="28"/>
+          <w:u w:val="single"/>
+        </w:rPr>
+        <w:lastRenderedPageBreak/>
+        <w:t>Bitrate Ladder</w:t>
+      </w:r>
+      <w:r>
+        <w:rPr>
+          <w:sz w:val="28"/>
+          <w:szCs w:val="28"/>
+        </w:rPr>
+        <w:t>: Cloudinary tạo ra một "bitrate ladder" gồm các phiên bản của video ở các độ phân giải và bitrate khác nhau, dựa trên codec được sử dụng (như H.264, HEVC).</w:t>
+      </w:r>
+    </w:p>
+    <w:p>
+      <w:pPr>
+        <w:ind w:left="1080"/>
+        <w:rPr>
+          <w:sz w:val="28"/>
+          <w:szCs w:val="28"/>
+        </w:rPr>
+      </w:pPr>
+      <w:r>
+        <w:rPr>
+          <w:sz w:val="28"/>
+          <w:szCs w:val="28"/>
+        </w:rPr>
+        <w:t>Ví dụ:</w:t>
+      </w:r>
+    </w:p>
+    <w:p>
+      <w:pPr>
+        <w:pStyle w:val="ListParagraph"/>
+        <w:numPr>
+          <w:ilvl w:val="2"/>
+          <w:numId w:val="2"/>
+        </w:numPr>
+        <w:rPr>
+          <w:sz w:val="28"/>
+          <w:szCs w:val="28"/>
+        </w:rPr>
+      </w:pPr>
+      <w:r>
+        <w:rPr>
+          <w:sz w:val="28"/>
+          <w:szCs w:val="28"/>
+        </w:rPr>
+        <w:t>1080p - 5 Mbps</w:t>
+      </w:r>
+    </w:p>
+    <w:p>
+      <w:pPr>
+        <w:pStyle w:val="ListParagraph"/>
+        <w:numPr>
+          <w:ilvl w:val="2"/>
+          <w:numId w:val="2"/>
+        </w:numPr>
+        <w:rPr>
+          <w:sz w:val="28"/>
+          <w:szCs w:val="28"/>
+        </w:rPr>
+      </w:pPr>
+      <w:r>
+        <w:rPr>
+          <w:sz w:val="28"/>
+          <w:szCs w:val="28"/>
+        </w:rPr>
+        <w:t>720p - 3 Mbps</w:t>
+      </w:r>
+    </w:p>
+    <w:p>
+      <w:pPr>
+        <w:pStyle w:val="ListParagraph"/>
+        <w:numPr>
+          <w:ilvl w:val="2"/>
+          <w:numId w:val="2"/>
+        </w:numPr>
+        <w:rPr>
+          <w:sz w:val="28"/>
+          <w:szCs w:val="28"/>
+        </w:rPr>
+      </w:pPr>
+      <w:r>
+        <w:rPr>
+          <w:sz w:val="28"/>
+          <w:szCs w:val="28"/>
+        </w:rPr>
+        <w:t>480p - 1.5 Mbps</w:t>
+      </w:r>
+    </w:p>
+    <w:p>
+      <w:pPr>
+        <w:pStyle w:val="ListParagraph"/>
+        <w:numPr>
+          <w:ilvl w:val="2"/>
+          <w:numId w:val="2"/>
+        </w:numPr>
+        <w:rPr>
+          <w:sz w:val="28"/>
+          <w:szCs w:val="28"/>
+        </w:rPr>
+      </w:pPr>
+      <w:r>
+        <w:rPr>
+          <w:sz w:val="28"/>
+          <w:szCs w:val="28"/>
+        </w:rPr>
+        <w:t>240p - 500 Kbps</w:t>
+      </w:r>
+    </w:p>
+    <w:p>
+      <w:pPr>
+        <w:pStyle w:val="ListParagraph"/>
+        <w:numPr>
+          <w:ilvl w:val="1"/>
+          <w:numId w:val="2"/>
+        </w:numPr>
+        <w:rPr>
+          <w:sz w:val="28"/>
+          <w:szCs w:val="28"/>
+        </w:rPr>
+      </w:pPr>
+      <w:r>
+        <w:rPr>
+          <w:sz w:val="28"/>
+          <w:szCs w:val="28"/>
+          <w:u w:val="single"/>
+        </w:rPr>
+        <w:t>Heuristic Algorithm</w:t>
+      </w:r>
+      <w:r>
+        <w:rPr>
+          <w:sz w:val="28"/>
+          <w:szCs w:val="28"/>
+        </w:rPr>
+        <w:t>:</w:t>
+      </w:r>
+      <w:r>
+        <w:rPr>
+          <w:sz w:val="28"/>
+          <w:szCs w:val="28"/>
+        </w:rPr>
+        <w:t xml:space="preserve"> </w:t>
+      </w:r>
+      <w:r>
+        <w:rPr>
+          <w:sz w:val="28"/>
+          <w:szCs w:val="28"/>
+        </w:rPr>
+        <w:t>Trình phát video sử dụng thuật toán dự đoán dựa trên:</w:t>
+      </w:r>
+    </w:p>
+    <w:p>
+      <w:pPr>
+        <w:pStyle w:val="ListParagraph"/>
+        <w:numPr>
+          <w:ilvl w:val="2"/>
+          <w:numId w:val="2"/>
+        </w:numPr>
+        <w:rPr>
+          <w:sz w:val="28"/>
+          <w:szCs w:val="28"/>
+        </w:rPr>
+      </w:pPr>
+      <w:r>
+        <w:rPr>
+          <w:sz w:val="28"/>
+          <w:szCs w:val="28"/>
+        </w:rPr>
+        <w:t>Băng thông khả dụng.</w:t>
+      </w:r>
+    </w:p>
+    <w:p>
+      <w:pPr>
+        <w:pStyle w:val="ListParagraph"/>
+        <w:numPr>
+          <w:ilvl w:val="2"/>
+          <w:numId w:val="2"/>
+        </w:numPr>
+        <w:rPr>
+          <w:sz w:val="28"/>
+          <w:szCs w:val="28"/>
+        </w:rPr>
+      </w:pPr>
+      <w:r>
+        <w:rPr>
+          <w:sz w:val="28"/>
+          <w:szCs w:val="28"/>
+        </w:rPr>
+        <w:t>Kích thước bộ đệm (buffer size).</w:t>
+      </w:r>
+    </w:p>
+    <w:p>
+      <w:pPr>
+        <w:pStyle w:val="ListParagraph"/>
+        <w:numPr>
+          <w:ilvl w:val="2"/>
+          <w:numId w:val="2"/>
+        </w:numPr>
+        <w:rPr>
+          <w:sz w:val="28"/>
+          <w:szCs w:val="28"/>
+        </w:rPr>
+      </w:pPr>
+      <w:r>
+        <w:rPr>
+          <w:sz w:val="28"/>
+          <w:szCs w:val="28"/>
+        </w:rPr>
+        <w:t>Hiệu suất thiết bị của người xem.</w:t>
+      </w:r>
+    </w:p>
+    <w:p>
+      <w:pPr>
+        <w:pStyle w:val="Heading2"/>
+        <w:rPr>
+          <w:sz w:val="40"/>
+          <w:szCs w:val="40"/>
+        </w:rPr>
+      </w:pPr>
+      <w:r>
+        <w:rPr>
+          <w:sz w:val="40"/>
+          <w:szCs w:val="40"/>
+        </w:rPr>
+        <w:t>Tổng kết</w:t>
+      </w:r>
+    </w:p>
+    <w:p>
+      <w:pPr>
+        <w:pStyle w:val="Heading3"/>
+        <w:numPr>
+          <w:ilvl w:val="0"/>
+          <w:numId w:val="8"/>
+        </w:numPr>
+        <w:rPr>
+          <w:b/>
+          <w:sz w:val="28"/>
+          <w:szCs w:val="28"/>
+        </w:rPr>
+      </w:pPr>
+      <w:r>
+        <w:rPr>
+          <w:b/>
+          <w:sz w:val="28"/>
+          <w:szCs w:val="28"/>
+        </w:rPr>
+        <w:t>Vì sao Cloudinary chia thành các file nhỏ khi xem? Cách Cloudinary sử dụng trong việc đó?</w:t>
+      </w:r>
+    </w:p>
+    <w:p>
+      <w:pPr>
+        <w:pStyle w:val="NormalWeb"/>
+        <w:ind w:left="720"/>
+        <w:rPr>
+          <w:sz w:val="28"/>
+          <w:szCs w:val="28"/>
+        </w:rPr>
+      </w:pPr>
+      <w:r>
+        <w:rPr>
+          <w:sz w:val="28"/>
+          <w:szCs w:val="28"/>
+        </w:rPr>
+        <w:t>Khi bạn tải một video lên Cloudinary và cấu hình để phát ABR, quy trình sẽ như sau:</w:t>
+      </w:r>
+    </w:p>
+    <w:p>
+      <w:pPr>
+        <w:pStyle w:val="Heading4"/>
+        <w:ind w:left="720"/>
+        <w:rPr>
+          <w:sz w:val="28"/>
+          <w:szCs w:val="28"/>
+        </w:rPr>
+      </w:pPr>
+      <w:r>
+        <w:rPr>
+          <w:rStyle w:val="Strong"/>
+          <w:b w:val="0"/>
+          <w:bCs w:val="0"/>
+          <w:sz w:val="28"/>
+          <w:szCs w:val="28"/>
+        </w:rPr>
+        <w:t>(a) Transcoding (Chuyển mã video)</w:t>
+      </w:r>
+    </w:p>
+    <w:p>
+      <w:pPr>
+        <w:pStyle w:val="NormalWeb"/>
+        <w:ind w:left="720"/>
+        <w:rPr>
+          <w:sz w:val="28"/>
+          <w:szCs w:val="28"/>
+        </w:rPr>
+      </w:pPr>
+      <w:r>
+        <w:rPr>
+          <w:sz w:val="28"/>
+          <w:szCs w:val="28"/>
+        </w:rPr>
+        <w:t>Cloudinary sử dụng các bộ chuyển mã (transcoding engines) như FFmpeg để:</w:t>
+      </w:r>
+    </w:p>
+    <w:p>
+      <w:pPr>
+        <w:numPr>
+          <w:ilvl w:val="0"/>
+          <w:numId w:val="4"/>
+        </w:numPr>
+        <w:tabs>
+          <w:tab w:val="clear" w:pos="720"/>
+          <w:tab w:val="num" w:pos="1440"/>
+        </w:tabs>
+        <w:spacing w:before="100" w:beforeAutospacing="1" w:after="100" w:afterAutospacing="1" w:line="240" w:lineRule="auto"/>
+        <w:ind w:left="1440"/>
+        <w:rPr>
+          <w:sz w:val="28"/>
+          <w:szCs w:val="28"/>
+        </w:rPr>
+      </w:pPr>
+      <w:r>
+        <w:rPr>
+          <w:sz w:val="28"/>
+          <w:szCs w:val="28"/>
+        </w:rPr>
+        <w:t>Chuyển đổi video sang nhiều bitrate và độ phân giải khác nhau.</w:t>
+      </w:r>
+    </w:p>
+    <w:p>
+      <w:pPr>
+        <w:numPr>
+          <w:ilvl w:val="0"/>
+          <w:numId w:val="4"/>
+        </w:numPr>
+        <w:tabs>
+          <w:tab w:val="clear" w:pos="720"/>
+          <w:tab w:val="num" w:pos="1440"/>
+        </w:tabs>
+        <w:spacing w:before="100" w:beforeAutospacing="1" w:after="100" w:afterAutospacing="1" w:line="240" w:lineRule="auto"/>
+        <w:ind w:left="1440"/>
+        <w:rPr>
+          <w:sz w:val="28"/>
+          <w:szCs w:val="28"/>
+        </w:rPr>
+      </w:pPr>
+      <w:r>
+        <w:rPr>
+          <w:sz w:val="28"/>
+          <w:szCs w:val="28"/>
+        </w:rPr>
+        <w:t>Áp dụng codec phù hợp (như H.264, VP9, hoặc AV1).</w:t>
+      </w:r>
+    </w:p>
+    <w:p>
+      <w:pPr>
+        <w:pStyle w:val="Heading4"/>
+        <w:ind w:left="720"/>
+        <w:rPr>
+          <w:sz w:val="28"/>
+          <w:szCs w:val="28"/>
+        </w:rPr>
+      </w:pPr>
+      <w:r>
+        <w:rPr>
+          <w:rStyle w:val="Strong"/>
+          <w:b w:val="0"/>
+          <w:bCs w:val="0"/>
+          <w:sz w:val="28"/>
+          <w:szCs w:val="28"/>
+        </w:rPr>
+        <w:t>(b) Phân đoạn video (Segmenting)</w:t>
+      </w:r>
+    </w:p>
+    <w:p>
+      <w:pPr>
+        <w:pStyle w:val="NormalWeb"/>
+        <w:ind w:left="720"/>
+        <w:rPr>
+          <w:sz w:val="28"/>
+          <w:szCs w:val="28"/>
+        </w:rPr>
+      </w:pPr>
+      <w:r>
+        <w:rPr>
+          <w:sz w:val="28"/>
+          <w:szCs w:val="28"/>
+        </w:rPr>
+        <w:t>Video sau khi được chuyển mã sẽ được phân đoạn thành các phần nhỏ hơn (chunk) để phát trực tuyến.</w:t>
+      </w:r>
+    </w:p>
+    <w:p>
+      <w:pPr>
+        <w:numPr>
+          <w:ilvl w:val="0"/>
+          <w:numId w:val="5"/>
+        </w:numPr>
+        <w:tabs>
+          <w:tab w:val="clear" w:pos="720"/>
+          <w:tab w:val="num" w:pos="1440"/>
+        </w:tabs>
+        <w:spacing w:before="100" w:beforeAutospacing="1" w:after="100" w:afterAutospacing="1" w:line="240" w:lineRule="auto"/>
+        <w:ind w:left="1440"/>
+        <w:rPr>
+          <w:sz w:val="28"/>
+          <w:szCs w:val="28"/>
+        </w:rPr>
+      </w:pPr>
+      <w:r>
+        <w:rPr>
+          <w:sz w:val="28"/>
+          <w:szCs w:val="28"/>
+        </w:rPr>
+        <w:t>Kích thước mỗi đoạn video: 2-10 giây (thông thường là 6 giây).</w:t>
+      </w:r>
+    </w:p>
+    <w:p>
+      <w:pPr>
+        <w:numPr>
+          <w:ilvl w:val="0"/>
+          <w:numId w:val="5"/>
+        </w:numPr>
+        <w:tabs>
+          <w:tab w:val="clear" w:pos="720"/>
+          <w:tab w:val="num" w:pos="1440"/>
+        </w:tabs>
+        <w:spacing w:before="100" w:beforeAutospacing="1" w:after="100" w:afterAutospacing="1" w:line="240" w:lineRule="auto"/>
+        <w:ind w:left="1440"/>
+        <w:rPr>
+          <w:sz w:val="28"/>
+          <w:szCs w:val="28"/>
+        </w:rPr>
+      </w:pPr>
+      <w:r>
+        <w:rPr>
+          <w:sz w:val="28"/>
+          <w:szCs w:val="28"/>
+        </w:rPr>
+        <w:t xml:space="preserve">Các đoạn này được lưu dưới dạng tệp </w:t>
+      </w:r>
+      <w:r>
+        <w:rPr>
+          <w:rStyle w:val="HTMLCode"/>
+          <w:rFonts w:eastAsiaTheme="majorEastAsia"/>
+          <w:sz w:val="28"/>
+          <w:szCs w:val="28"/>
+        </w:rPr>
+        <w:t>.ts</w:t>
+      </w:r>
+      <w:r>
+        <w:rPr>
+          <w:sz w:val="28"/>
+          <w:szCs w:val="28"/>
+        </w:rPr>
+        <w:t xml:space="preserve"> (HLS) hoặc </w:t>
+      </w:r>
+      <w:r>
+        <w:rPr>
+          <w:rStyle w:val="HTMLCode"/>
+          <w:rFonts w:eastAsiaTheme="majorEastAsia"/>
+          <w:sz w:val="28"/>
+          <w:szCs w:val="28"/>
+        </w:rPr>
+        <w:t>.mp4</w:t>
+      </w:r>
+      <w:r>
+        <w:rPr>
+          <w:sz w:val="28"/>
+          <w:szCs w:val="28"/>
+        </w:rPr>
+        <w:t xml:space="preserve"> (MPEG-DASH).</w:t>
+      </w:r>
+    </w:p>
+    <w:p>
+      <w:pPr>
+        <w:pStyle w:val="Heading4"/>
+        <w:ind w:left="720"/>
+        <w:rPr>
+          <w:sz w:val="28"/>
+          <w:szCs w:val="28"/>
+        </w:rPr>
+      </w:pPr>
+      <w:r>
+        <w:rPr>
+          <w:rStyle w:val="Strong"/>
+          <w:b w:val="0"/>
+          <w:bCs w:val="0"/>
+          <w:sz w:val="28"/>
+          <w:szCs w:val="28"/>
+        </w:rPr>
+        <w:lastRenderedPageBreak/>
+        <w:t>(c) Danh sách tệp điều khiển (Manifest File)</w:t>
+      </w:r>
+    </w:p>
+    <w:p>
+      <w:pPr>
+        <w:pStyle w:val="NormalWeb"/>
+        <w:ind w:left="720"/>
+        <w:rPr>
+          <w:sz w:val="28"/>
+          <w:szCs w:val="28"/>
+        </w:rPr>
+      </w:pPr>
+      <w:r>
+        <w:rPr>
+          <w:sz w:val="28"/>
+          <w:szCs w:val="28"/>
+        </w:rPr>
+        <w:t>Cloudinary tạo ra tệp điều khiển (manifest file):</w:t>
+      </w:r>
+    </w:p>
+    <w:p>
+      <w:pPr>
+        <w:numPr>
+          <w:ilvl w:val="0"/>
+          <w:numId w:val="6"/>
+        </w:numPr>
+        <w:tabs>
+          <w:tab w:val="clear" w:pos="720"/>
+          <w:tab w:val="num" w:pos="1440"/>
+        </w:tabs>
+        <w:spacing w:before="100" w:beforeAutospacing="1" w:after="100" w:afterAutospacing="1" w:line="240" w:lineRule="auto"/>
+        <w:ind w:left="1440"/>
+        <w:rPr>
+          <w:sz w:val="28"/>
+          <w:szCs w:val="28"/>
+        </w:rPr>
+      </w:pPr>
+      <w:r>
+        <w:rPr>
+          <w:rStyle w:val="Strong"/>
+          <w:sz w:val="28"/>
+          <w:szCs w:val="28"/>
+        </w:rPr>
+        <w:t>HLS:</w:t>
+      </w:r>
+      <w:r>
+        <w:rPr>
+          <w:sz w:val="28"/>
+          <w:szCs w:val="28"/>
+        </w:rPr>
+        <w:t xml:space="preserve"> Tệp </w:t>
+      </w:r>
+      <w:r>
+        <w:rPr>
+          <w:rStyle w:val="HTMLCode"/>
+          <w:rFonts w:eastAsiaTheme="majorEastAsia"/>
+          <w:sz w:val="28"/>
+          <w:szCs w:val="28"/>
+        </w:rPr>
+        <w:t>.m3u8</w:t>
+      </w:r>
+      <w:r>
+        <w:rPr>
+          <w:sz w:val="28"/>
+          <w:szCs w:val="28"/>
+        </w:rPr>
+        <w:t>.</w:t>
+      </w:r>
+    </w:p>
+    <w:p>
+      <w:pPr>
+        <w:numPr>
+          <w:ilvl w:val="0"/>
+          <w:numId w:val="6"/>
+        </w:numPr>
+        <w:tabs>
+          <w:tab w:val="clear" w:pos="720"/>
+          <w:tab w:val="num" w:pos="1440"/>
+        </w:tabs>
+        <w:spacing w:before="100" w:beforeAutospacing="1" w:after="100" w:afterAutospacing="1" w:line="240" w:lineRule="auto"/>
+        <w:ind w:left="1440"/>
+        <w:rPr>
+          <w:sz w:val="28"/>
+          <w:szCs w:val="28"/>
+        </w:rPr>
+      </w:pPr>
+      <w:r>
+        <w:rPr>
+          <w:rStyle w:val="Strong"/>
+          <w:sz w:val="28"/>
+          <w:szCs w:val="28"/>
+        </w:rPr>
+        <w:t>MPEG-DASH:</w:t>
+      </w:r>
+      <w:r>
+        <w:rPr>
+          <w:sz w:val="28"/>
+          <w:szCs w:val="28"/>
+        </w:rPr>
+        <w:t xml:space="preserve"> Tệp </w:t>
+      </w:r>
+      <w:r>
+        <w:rPr>
+          <w:rStyle w:val="HTMLCode"/>
+          <w:rFonts w:eastAsiaTheme="majorEastAsia"/>
+          <w:sz w:val="28"/>
+          <w:szCs w:val="28"/>
+        </w:rPr>
+        <w:t>.mpd</w:t>
+      </w:r>
+      <w:r>
+        <w:rPr>
+          <w:sz w:val="28"/>
+          <w:szCs w:val="28"/>
+        </w:rPr>
+        <w:t>.</w:t>
+      </w:r>
+    </w:p>
+    <w:p>
+      <w:pPr>
+        <w:pStyle w:val="NormalWeb"/>
+        <w:ind w:left="720"/>
+      </w:pPr>
+      <w:r>
+        <w:rPr>
+          <w:sz w:val="28"/>
+          <w:szCs w:val="28"/>
+        </w:rPr>
+        <w:t>Tệp điều khiển chứa danh sách các đoạn video và các phiên bản bitrate khác nhau, cho phép trình phát video tự động chọn cấp độ bitrate phù hợp.</w:t>
+      </w:r>
+    </w:p>
+    <w:p>
+      <w:pPr>
+        <w:pStyle w:val="Heading4"/>
+        <w:ind w:firstLine="720"/>
+        <w:rPr>
+          <w:b/>
+        </w:rPr>
+      </w:pPr>
       <w:bookmarkStart w:id="0" w:name="_GoBack"/>
       <w:bookmarkEnd w:id="0"/>
-    </w:p>
-    <w:p>
-      <w:pPr>
-        <w:pStyle w:val="Heading2"/>
-        <w:rPr>
-          <w:sz w:val="40"/>
-          <w:szCs w:val="40"/>
-        </w:rPr>
-      </w:pPr>
-      <w:r>
-        <w:rPr>
-          <w:sz w:val="40"/>
-          <w:szCs w:val="40"/>
-        </w:rPr>
-        <w:t>Tổng kết</w:t>
+      <w:r>
+        <w:rPr>
+          <w:rStyle w:val="Strong"/>
+          <w:b w:val="0"/>
+          <w:bCs w:val="0"/>
+          <w:sz w:val="28"/>
+          <w:szCs w:val="28"/>
+          <w:u w:val="single"/>
+        </w:rPr>
+        <w:t>Lợi ích của cách phân chia này</w:t>
+      </w:r>
+    </w:p>
+    <w:p>
+      <w:pPr>
+        <w:numPr>
+          <w:ilvl w:val="0"/>
+          <w:numId w:val="7"/>
+        </w:numPr>
+        <w:spacing w:before="100" w:beforeAutospacing="1" w:after="100" w:afterAutospacing="1" w:line="240" w:lineRule="auto"/>
+        <w:rPr>
+          <w:sz w:val="28"/>
+          <w:szCs w:val="28"/>
+        </w:rPr>
+      </w:pPr>
+      <w:r>
+        <w:rPr>
+          <w:rStyle w:val="Strong"/>
+          <w:sz w:val="28"/>
+          <w:szCs w:val="28"/>
+        </w:rPr>
+        <w:t>Giảm độ trễ:</w:t>
+      </w:r>
+      <w:r>
+        <w:rPr>
+          <w:sz w:val="28"/>
+          <w:szCs w:val="28"/>
+        </w:rPr>
+        <w:t xml:space="preserve"> Người xem chỉ tải các đoạn video nhỏ thay vì toàn bộ video.</w:t>
+      </w:r>
+    </w:p>
+    <w:p>
+      <w:pPr>
+        <w:numPr>
+          <w:ilvl w:val="0"/>
+          <w:numId w:val="7"/>
+        </w:numPr>
+        <w:spacing w:before="100" w:beforeAutospacing="1" w:after="100" w:afterAutospacing="1" w:line="240" w:lineRule="auto"/>
+        <w:rPr>
+          <w:sz w:val="28"/>
+          <w:szCs w:val="28"/>
+        </w:rPr>
+      </w:pPr>
+      <w:r>
+        <w:rPr>
+          <w:rStyle w:val="Strong"/>
+          <w:sz w:val="28"/>
+          <w:szCs w:val="28"/>
+        </w:rPr>
+        <w:t>Tăng độ tin cậy:</w:t>
+      </w:r>
+      <w:r>
+        <w:rPr>
+          <w:sz w:val="28"/>
+          <w:szCs w:val="28"/>
+        </w:rPr>
+        <w:t xml:space="preserve"> Nếu mạng chậm, người dùng vẫn có thể tiếp tục xem với độ phân giải thấp hơn.</w:t>
+      </w:r>
+    </w:p>
+    <w:p>
+      <w:pPr>
+        <w:numPr>
+          <w:ilvl w:val="0"/>
+          <w:numId w:val="7"/>
+        </w:numPr>
+        <w:spacing w:before="100" w:beforeAutospacing="1" w:after="100" w:afterAutospacing="1" w:line="240" w:lineRule="auto"/>
+        <w:rPr>
+          <w:sz w:val="28"/>
+          <w:szCs w:val="28"/>
+        </w:rPr>
+      </w:pPr>
+      <w:r>
+        <w:rPr>
+          <w:rStyle w:val="Strong"/>
+          <w:sz w:val="28"/>
+          <w:szCs w:val="28"/>
+        </w:rPr>
+        <w:t>Phù hợp với mọi thiết bị:</w:t>
+      </w:r>
+      <w:r>
+        <w:rPr>
+          <w:sz w:val="28"/>
+          <w:szCs w:val="28"/>
+        </w:rPr>
+        <w:t xml:space="preserve"> Hỗ trợ nhiều định dạng và độ phân giải, tối ưu hóa trải nghiệm người xem.</w:t>
       </w:r>
     </w:p>
     <w:sectPr>
@@ -2096,6 +3191,782 @@
 <file path=word/numbering.xml><?xml version="1.0" encoding="utf-8"?>
 <w:numbering xmlns:wpc="http://schemas.microsoft.com/office/word/2010/wordprocessingCanvas" xmlns:mc="http://schemas.openxmlformats.org/markup-compatibility/2006" xmlns:o="urn:schemas-microsoft-com:office:office" xmlns:r="http://schemas.openxmlformats.org/officeDocument/2006/relationships" xmlns:m="http://schemas.openxmlformats.org/officeDocument/2006/math" xmlns:v="urn:schemas-microsoft-com:vml" xmlns:wp14="http://schemas.microsoft.com/office/word/2010/wordprocessingDrawing" xmlns:wp="http://schemas.openxmlformats.org/drawingml/2006/wordprocessingDrawing" xmlns:w10="urn:schemas-microsoft-com:office:word" xmlns:w="http://schemas.openxmlformats.org/wordprocessingml/2006/main" xmlns:w14="http://schemas.microsoft.com/office/word/2010/wordml" xmlns:w15="http://schemas.microsoft.com/office/word/2012/wordml" xmlns:wpg="http://schemas.microsoft.com/office/word/2010/wordprocessingGroup" xmlns:wpi="http://schemas.microsoft.com/office/word/2010/wordprocessingInk" xmlns:wne="http://schemas.microsoft.com/office/word/2006/wordml" xmlns:wps="http://schemas.microsoft.com/office/word/2010/wordprocessingShape" mc:Ignorable="w14 w15 wp14">
   <w:abstractNum w:abstractNumId="0">
+    <w:nsid w:val="04F318F1"/>
+    <w:multiLevelType w:val="hybridMultilevel"/>
+    <w:tmpl w:val="146CB8B6"/>
+    <w:lvl w:ilvl="0" w:tplc="4A0AF6DC">
+      <w:start w:val="1"/>
+      <w:numFmt w:val="decimal"/>
+      <w:lvlText w:val="%1."/>
+      <w:lvlJc w:val="left"/>
+      <w:pPr>
+        <w:ind w:left="720" w:hanging="360"/>
+      </w:pPr>
+      <w:rPr>
+        <w:rFonts w:hint="default"/>
+        <w:sz w:val="28"/>
+      </w:rPr>
+    </w:lvl>
+    <w:lvl w:ilvl="1" w:tplc="04090019" w:tentative="1">
+      <w:start w:val="1"/>
+      <w:numFmt w:val="lowerLetter"/>
+      <w:lvlText w:val="%2."/>
+      <w:lvlJc w:val="left"/>
+      <w:pPr>
+        <w:ind w:left="1440" w:hanging="360"/>
+      </w:pPr>
+    </w:lvl>
+    <w:lvl w:ilvl="2" w:tplc="0409001B" w:tentative="1">
+      <w:start w:val="1"/>
+      <w:numFmt w:val="lowerRoman"/>
+      <w:lvlText w:val="%3."/>
+      <w:lvlJc w:val="right"/>
+      <w:pPr>
+        <w:ind w:left="2160" w:hanging="180"/>
+      </w:pPr>
+    </w:lvl>
+    <w:lvl w:ilvl="3" w:tplc="0409000F" w:tentative="1">
+      <w:start w:val="1"/>
+      <w:numFmt w:val="decimal"/>
+      <w:lvlText w:val="%4."/>
+      <w:lvlJc w:val="left"/>
+      <w:pPr>
+        <w:ind w:left="2880" w:hanging="360"/>
+      </w:pPr>
+    </w:lvl>
+    <w:lvl w:ilvl="4" w:tplc="04090019" w:tentative="1">
+      <w:start w:val="1"/>
+      <w:numFmt w:val="lowerLetter"/>
+      <w:lvlText w:val="%5."/>
+      <w:lvlJc w:val="left"/>
+      <w:pPr>
+        <w:ind w:left="3600" w:hanging="360"/>
+      </w:pPr>
+    </w:lvl>
+    <w:lvl w:ilvl="5" w:tplc="0409001B" w:tentative="1">
+      <w:start w:val="1"/>
+      <w:numFmt w:val="lowerRoman"/>
+      <w:lvlText w:val="%6."/>
+      <w:lvlJc w:val="right"/>
+      <w:pPr>
+        <w:ind w:left="4320" w:hanging="180"/>
+      </w:pPr>
+    </w:lvl>
+    <w:lvl w:ilvl="6" w:tplc="0409000F" w:tentative="1">
+      <w:start w:val="1"/>
+      <w:numFmt w:val="decimal"/>
+      <w:lvlText w:val="%7."/>
+      <w:lvlJc w:val="left"/>
+      <w:pPr>
+        <w:ind w:left="5040" w:hanging="360"/>
+      </w:pPr>
+    </w:lvl>
+    <w:lvl w:ilvl="7" w:tplc="04090019" w:tentative="1">
+      <w:start w:val="1"/>
+      <w:numFmt w:val="lowerLetter"/>
+      <w:lvlText w:val="%8."/>
+      <w:lvlJc w:val="left"/>
+      <w:pPr>
+        <w:ind w:left="5760" w:hanging="360"/>
+      </w:pPr>
+    </w:lvl>
+    <w:lvl w:ilvl="8" w:tplc="0409001B" w:tentative="1">
+      <w:start w:val="1"/>
+      <w:numFmt w:val="lowerRoman"/>
+      <w:lvlText w:val="%9."/>
+      <w:lvlJc w:val="right"/>
+      <w:pPr>
+        <w:ind w:left="6480" w:hanging="180"/>
+      </w:pPr>
+    </w:lvl>
+  </w:abstractNum>
+  <w:abstractNum w:abstractNumId="1">
+    <w:nsid w:val="3342227D"/>
+    <w:multiLevelType w:val="multilevel"/>
+    <w:tmpl w:val="96CCB372"/>
+    <w:lvl w:ilvl="0">
+      <w:start w:val="1"/>
+      <w:numFmt w:val="bullet"/>
+      <w:lvlText w:val=""/>
+      <w:lvlJc w:val="left"/>
+      <w:pPr>
+        <w:tabs>
+          <w:tab w:val="num" w:pos="720"/>
+        </w:tabs>
+        <w:ind w:left="720" w:hanging="360"/>
+      </w:pPr>
+      <w:rPr>
+        <w:rFonts w:ascii="Symbol" w:hAnsi="Symbol" w:hint="default"/>
+        <w:sz w:val="20"/>
+      </w:rPr>
+    </w:lvl>
+    <w:lvl w:ilvl="1" w:tentative="1">
+      <w:start w:val="1"/>
+      <w:numFmt w:val="bullet"/>
+      <w:lvlText w:val="o"/>
+      <w:lvlJc w:val="left"/>
+      <w:pPr>
+        <w:tabs>
+          <w:tab w:val="num" w:pos="1440"/>
+        </w:tabs>
+        <w:ind w:left="1440" w:hanging="360"/>
+      </w:pPr>
+      <w:rPr>
+        <w:rFonts w:ascii="Courier New" w:hAnsi="Courier New" w:hint="default"/>
+        <w:sz w:val="20"/>
+      </w:rPr>
+    </w:lvl>
+    <w:lvl w:ilvl="2" w:tentative="1">
+      <w:start w:val="1"/>
+      <w:numFmt w:val="bullet"/>
+      <w:lvlText w:val=""/>
+      <w:lvlJc w:val="left"/>
+      <w:pPr>
+        <w:tabs>
+          <w:tab w:val="num" w:pos="2160"/>
+        </w:tabs>
+        <w:ind w:left="2160" w:hanging="360"/>
+      </w:pPr>
+      <w:rPr>
+        <w:rFonts w:ascii="Wingdings" w:hAnsi="Wingdings" w:hint="default"/>
+        <w:sz w:val="20"/>
+      </w:rPr>
+    </w:lvl>
+    <w:lvl w:ilvl="3" w:tentative="1">
+      <w:start w:val="1"/>
+      <w:numFmt w:val="bullet"/>
+      <w:lvlText w:val=""/>
+      <w:lvlJc w:val="left"/>
+      <w:pPr>
+        <w:tabs>
+          <w:tab w:val="num" w:pos="2880"/>
+        </w:tabs>
+        <w:ind w:left="2880" w:hanging="360"/>
+      </w:pPr>
+      <w:rPr>
+        <w:rFonts w:ascii="Wingdings" w:hAnsi="Wingdings" w:hint="default"/>
+        <w:sz w:val="20"/>
+      </w:rPr>
+    </w:lvl>
+    <w:lvl w:ilvl="4" w:tentative="1">
+      <w:start w:val="1"/>
+      <w:numFmt w:val="bullet"/>
+      <w:lvlText w:val=""/>
+      <w:lvlJc w:val="left"/>
+      <w:pPr>
+        <w:tabs>
+          <w:tab w:val="num" w:pos="3600"/>
+        </w:tabs>
+        <w:ind w:left="3600" w:hanging="360"/>
+      </w:pPr>
+      <w:rPr>
+        <w:rFonts w:ascii="Wingdings" w:hAnsi="Wingdings" w:hint="default"/>
+        <w:sz w:val="20"/>
+      </w:rPr>
+    </w:lvl>
+    <w:lvl w:ilvl="5" w:tentative="1">
+      <w:start w:val="1"/>
+      <w:numFmt w:val="bullet"/>
+      <w:lvlText w:val=""/>
+      <w:lvlJc w:val="left"/>
+      <w:pPr>
+        <w:tabs>
+          <w:tab w:val="num" w:pos="4320"/>
+        </w:tabs>
+        <w:ind w:left="4320" w:hanging="360"/>
+      </w:pPr>
+      <w:rPr>
+        <w:rFonts w:ascii="Wingdings" w:hAnsi="Wingdings" w:hint="default"/>
+        <w:sz w:val="20"/>
+      </w:rPr>
+    </w:lvl>
+    <w:lvl w:ilvl="6" w:tentative="1">
+      <w:start w:val="1"/>
+      <w:numFmt w:val="bullet"/>
+      <w:lvlText w:val=""/>
+      <w:lvlJc w:val="left"/>
+      <w:pPr>
+        <w:tabs>
+          <w:tab w:val="num" w:pos="5040"/>
+        </w:tabs>
+        <w:ind w:left="5040" w:hanging="360"/>
+      </w:pPr>
+      <w:rPr>
+        <w:rFonts w:ascii="Wingdings" w:hAnsi="Wingdings" w:hint="default"/>
+        <w:sz w:val="20"/>
+      </w:rPr>
+    </w:lvl>
+    <w:lvl w:ilvl="7" w:tentative="1">
+      <w:start w:val="1"/>
+      <w:numFmt w:val="bullet"/>
+      <w:lvlText w:val=""/>
+      <w:lvlJc w:val="left"/>
+      <w:pPr>
+        <w:tabs>
+          <w:tab w:val="num" w:pos="5760"/>
+        </w:tabs>
+        <w:ind w:left="5760" w:hanging="360"/>
+      </w:pPr>
+      <w:rPr>
+        <w:rFonts w:ascii="Wingdings" w:hAnsi="Wingdings" w:hint="default"/>
+        <w:sz w:val="20"/>
+      </w:rPr>
+    </w:lvl>
+    <w:lvl w:ilvl="8" w:tentative="1">
+      <w:start w:val="1"/>
+      <w:numFmt w:val="bullet"/>
+      <w:lvlText w:val=""/>
+      <w:lvlJc w:val="left"/>
+      <w:pPr>
+        <w:tabs>
+          <w:tab w:val="num" w:pos="6480"/>
+        </w:tabs>
+        <w:ind w:left="6480" w:hanging="360"/>
+      </w:pPr>
+      <w:rPr>
+        <w:rFonts w:ascii="Wingdings" w:hAnsi="Wingdings" w:hint="default"/>
+        <w:sz w:val="20"/>
+      </w:rPr>
+    </w:lvl>
+  </w:abstractNum>
+  <w:abstractNum w:abstractNumId="2">
+    <w:nsid w:val="4A9A3B20"/>
+    <w:multiLevelType w:val="multilevel"/>
+    <w:tmpl w:val="DD88405C"/>
+    <w:lvl w:ilvl="0">
+      <w:start w:val="1"/>
+      <w:numFmt w:val="bullet"/>
+      <w:lvlText w:val=""/>
+      <w:lvlJc w:val="left"/>
+      <w:pPr>
+        <w:tabs>
+          <w:tab w:val="num" w:pos="720"/>
+        </w:tabs>
+        <w:ind w:left="720" w:hanging="360"/>
+      </w:pPr>
+      <w:rPr>
+        <w:rFonts w:ascii="Symbol" w:hAnsi="Symbol" w:hint="default"/>
+        <w:sz w:val="20"/>
+      </w:rPr>
+    </w:lvl>
+    <w:lvl w:ilvl="1" w:tentative="1">
+      <w:start w:val="1"/>
+      <w:numFmt w:val="bullet"/>
+      <w:lvlText w:val="o"/>
+      <w:lvlJc w:val="left"/>
+      <w:pPr>
+        <w:tabs>
+          <w:tab w:val="num" w:pos="1440"/>
+        </w:tabs>
+        <w:ind w:left="1440" w:hanging="360"/>
+      </w:pPr>
+      <w:rPr>
+        <w:rFonts w:ascii="Courier New" w:hAnsi="Courier New" w:hint="default"/>
+        <w:sz w:val="20"/>
+      </w:rPr>
+    </w:lvl>
+    <w:lvl w:ilvl="2" w:tentative="1">
+      <w:start w:val="1"/>
+      <w:numFmt w:val="bullet"/>
+      <w:lvlText w:val=""/>
+      <w:lvlJc w:val="left"/>
+      <w:pPr>
+        <w:tabs>
+          <w:tab w:val="num" w:pos="2160"/>
+        </w:tabs>
+        <w:ind w:left="2160" w:hanging="360"/>
+      </w:pPr>
+      <w:rPr>
+        <w:rFonts w:ascii="Wingdings" w:hAnsi="Wingdings" w:hint="default"/>
+        <w:sz w:val="20"/>
+      </w:rPr>
+    </w:lvl>
+    <w:lvl w:ilvl="3" w:tentative="1">
+      <w:start w:val="1"/>
+      <w:numFmt w:val="bullet"/>
+      <w:lvlText w:val=""/>
+      <w:lvlJc w:val="left"/>
+      <w:pPr>
+        <w:tabs>
+          <w:tab w:val="num" w:pos="2880"/>
+        </w:tabs>
+        <w:ind w:left="2880" w:hanging="360"/>
+      </w:pPr>
+      <w:rPr>
+        <w:rFonts w:ascii="Wingdings" w:hAnsi="Wingdings" w:hint="default"/>
+        <w:sz w:val="20"/>
+      </w:rPr>
+    </w:lvl>
+    <w:lvl w:ilvl="4" w:tentative="1">
+      <w:start w:val="1"/>
+      <w:numFmt w:val="bullet"/>
+      <w:lvlText w:val=""/>
+      <w:lvlJc w:val="left"/>
+      <w:pPr>
+        <w:tabs>
+          <w:tab w:val="num" w:pos="3600"/>
+        </w:tabs>
+        <w:ind w:left="3600" w:hanging="360"/>
+      </w:pPr>
+      <w:rPr>
+        <w:rFonts w:ascii="Wingdings" w:hAnsi="Wingdings" w:hint="default"/>
+        <w:sz w:val="20"/>
+      </w:rPr>
+    </w:lvl>
+    <w:lvl w:ilvl="5" w:tentative="1">
+      <w:start w:val="1"/>
+      <w:numFmt w:val="bullet"/>
+      <w:lvlText w:val=""/>
+      <w:lvlJc w:val="left"/>
+      <w:pPr>
+        <w:tabs>
+          <w:tab w:val="num" w:pos="4320"/>
+        </w:tabs>
+        <w:ind w:left="4320" w:hanging="360"/>
+      </w:pPr>
+      <w:rPr>
+        <w:rFonts w:ascii="Wingdings" w:hAnsi="Wingdings" w:hint="default"/>
+        <w:sz w:val="20"/>
+      </w:rPr>
+    </w:lvl>
+    <w:lvl w:ilvl="6" w:tentative="1">
+      <w:start w:val="1"/>
+      <w:numFmt w:val="bullet"/>
+      <w:lvlText w:val=""/>
+      <w:lvlJc w:val="left"/>
+      <w:pPr>
+        <w:tabs>
+          <w:tab w:val="num" w:pos="5040"/>
+        </w:tabs>
+        <w:ind w:left="5040" w:hanging="360"/>
+      </w:pPr>
+      <w:rPr>
+        <w:rFonts w:ascii="Wingdings" w:hAnsi="Wingdings" w:hint="default"/>
+        <w:sz w:val="20"/>
+      </w:rPr>
+    </w:lvl>
+    <w:lvl w:ilvl="7" w:tentative="1">
+      <w:start w:val="1"/>
+      <w:numFmt w:val="bullet"/>
+      <w:lvlText w:val=""/>
+      <w:lvlJc w:val="left"/>
+      <w:pPr>
+        <w:tabs>
+          <w:tab w:val="num" w:pos="5760"/>
+        </w:tabs>
+        <w:ind w:left="5760" w:hanging="360"/>
+      </w:pPr>
+      <w:rPr>
+        <w:rFonts w:ascii="Wingdings" w:hAnsi="Wingdings" w:hint="default"/>
+        <w:sz w:val="20"/>
+      </w:rPr>
+    </w:lvl>
+    <w:lvl w:ilvl="8" w:tentative="1">
+      <w:start w:val="1"/>
+      <w:numFmt w:val="bullet"/>
+      <w:lvlText w:val=""/>
+      <w:lvlJc w:val="left"/>
+      <w:pPr>
+        <w:tabs>
+          <w:tab w:val="num" w:pos="6480"/>
+        </w:tabs>
+        <w:ind w:left="6480" w:hanging="360"/>
+      </w:pPr>
+      <w:rPr>
+        <w:rFonts w:ascii="Wingdings" w:hAnsi="Wingdings" w:hint="default"/>
+        <w:sz w:val="20"/>
+      </w:rPr>
+    </w:lvl>
+  </w:abstractNum>
+  <w:abstractNum w:abstractNumId="3">
+    <w:nsid w:val="4B7040E5"/>
+    <w:multiLevelType w:val="multilevel"/>
+    <w:tmpl w:val="C4104D42"/>
+    <w:lvl w:ilvl="0">
+      <w:start w:val="1"/>
+      <w:numFmt w:val="bullet"/>
+      <w:lvlText w:val=""/>
+      <w:lvlJc w:val="left"/>
+      <w:pPr>
+        <w:tabs>
+          <w:tab w:val="num" w:pos="720"/>
+        </w:tabs>
+        <w:ind w:left="720" w:hanging="360"/>
+      </w:pPr>
+      <w:rPr>
+        <w:rFonts w:ascii="Symbol" w:hAnsi="Symbol" w:hint="default"/>
+        <w:sz w:val="20"/>
+      </w:rPr>
+    </w:lvl>
+    <w:lvl w:ilvl="1" w:tentative="1">
+      <w:start w:val="1"/>
+      <w:numFmt w:val="bullet"/>
+      <w:lvlText w:val="o"/>
+      <w:lvlJc w:val="left"/>
+      <w:pPr>
+        <w:tabs>
+          <w:tab w:val="num" w:pos="1440"/>
+        </w:tabs>
+        <w:ind w:left="1440" w:hanging="360"/>
+      </w:pPr>
+      <w:rPr>
+        <w:rFonts w:ascii="Courier New" w:hAnsi="Courier New" w:hint="default"/>
+        <w:sz w:val="20"/>
+      </w:rPr>
+    </w:lvl>
+    <w:lvl w:ilvl="2" w:tentative="1">
+      <w:start w:val="1"/>
+      <w:numFmt w:val="bullet"/>
+      <w:lvlText w:val=""/>
+      <w:lvlJc w:val="left"/>
+      <w:pPr>
+        <w:tabs>
+          <w:tab w:val="num" w:pos="2160"/>
+        </w:tabs>
+        <w:ind w:left="2160" w:hanging="360"/>
+      </w:pPr>
+      <w:rPr>
+        <w:rFonts w:ascii="Wingdings" w:hAnsi="Wingdings" w:hint="default"/>
+        <w:sz w:val="20"/>
+      </w:rPr>
+    </w:lvl>
+    <w:lvl w:ilvl="3" w:tentative="1">
+      <w:start w:val="1"/>
+      <w:numFmt w:val="bullet"/>
+      <w:lvlText w:val=""/>
+      <w:lvlJc w:val="left"/>
+      <w:pPr>
+        <w:tabs>
+          <w:tab w:val="num" w:pos="2880"/>
+        </w:tabs>
+        <w:ind w:left="2880" w:hanging="360"/>
+      </w:pPr>
+      <w:rPr>
+        <w:rFonts w:ascii="Wingdings" w:hAnsi="Wingdings" w:hint="default"/>
+        <w:sz w:val="20"/>
+      </w:rPr>
+    </w:lvl>
+    <w:lvl w:ilvl="4" w:tentative="1">
+      <w:start w:val="1"/>
+      <w:numFmt w:val="bullet"/>
+      <w:lvlText w:val=""/>
+      <w:lvlJc w:val="left"/>
+      <w:pPr>
+        <w:tabs>
+          <w:tab w:val="num" w:pos="3600"/>
+        </w:tabs>
+        <w:ind w:left="3600" w:hanging="360"/>
+      </w:pPr>
+      <w:rPr>
+        <w:rFonts w:ascii="Wingdings" w:hAnsi="Wingdings" w:hint="default"/>
+        <w:sz w:val="20"/>
+      </w:rPr>
+    </w:lvl>
+    <w:lvl w:ilvl="5" w:tentative="1">
+      <w:start w:val="1"/>
+      <w:numFmt w:val="bullet"/>
+      <w:lvlText w:val=""/>
+      <w:lvlJc w:val="left"/>
+      <w:pPr>
+        <w:tabs>
+          <w:tab w:val="num" w:pos="4320"/>
+        </w:tabs>
+        <w:ind w:left="4320" w:hanging="360"/>
+      </w:pPr>
+      <w:rPr>
+        <w:rFonts w:ascii="Wingdings" w:hAnsi="Wingdings" w:hint="default"/>
+        <w:sz w:val="20"/>
+      </w:rPr>
+    </w:lvl>
+    <w:lvl w:ilvl="6" w:tentative="1">
+      <w:start w:val="1"/>
+      <w:numFmt w:val="bullet"/>
+      <w:lvlText w:val=""/>
+      <w:lvlJc w:val="left"/>
+      <w:pPr>
+        <w:tabs>
+          <w:tab w:val="num" w:pos="5040"/>
+        </w:tabs>
+        <w:ind w:left="5040" w:hanging="360"/>
+      </w:pPr>
+      <w:rPr>
+        <w:rFonts w:ascii="Wingdings" w:hAnsi="Wingdings" w:hint="default"/>
+        <w:sz w:val="20"/>
+      </w:rPr>
+    </w:lvl>
+    <w:lvl w:ilvl="7" w:tentative="1">
+      <w:start w:val="1"/>
+      <w:numFmt w:val="bullet"/>
+      <w:lvlText w:val=""/>
+      <w:lvlJc w:val="left"/>
+      <w:pPr>
+        <w:tabs>
+          <w:tab w:val="num" w:pos="5760"/>
+        </w:tabs>
+        <w:ind w:left="5760" w:hanging="360"/>
+      </w:pPr>
+      <w:rPr>
+        <w:rFonts w:ascii="Wingdings" w:hAnsi="Wingdings" w:hint="default"/>
+        <w:sz w:val="20"/>
+      </w:rPr>
+    </w:lvl>
+    <w:lvl w:ilvl="8" w:tentative="1">
+      <w:start w:val="1"/>
+      <w:numFmt w:val="bullet"/>
+      <w:lvlText w:val=""/>
+      <w:lvlJc w:val="left"/>
+      <w:pPr>
+        <w:tabs>
+          <w:tab w:val="num" w:pos="6480"/>
+        </w:tabs>
+        <w:ind w:left="6480" w:hanging="360"/>
+      </w:pPr>
+      <w:rPr>
+        <w:rFonts w:ascii="Wingdings" w:hAnsi="Wingdings" w:hint="default"/>
+        <w:sz w:val="20"/>
+      </w:rPr>
+    </w:lvl>
+  </w:abstractNum>
+  <w:abstractNum w:abstractNumId="4">
+    <w:nsid w:val="5F115062"/>
+    <w:multiLevelType w:val="hybridMultilevel"/>
+    <w:tmpl w:val="5BC03A0A"/>
+    <w:lvl w:ilvl="0" w:tplc="3E18A1D0">
+      <w:start w:val="1"/>
+      <w:numFmt w:val="decimal"/>
+      <w:lvlText w:val="%1."/>
+      <w:lvlJc w:val="left"/>
+      <w:pPr>
+        <w:ind w:left="720" w:hanging="360"/>
+      </w:pPr>
+      <w:rPr>
+        <w:rFonts w:hint="default"/>
+        <w:sz w:val="24"/>
+      </w:rPr>
+    </w:lvl>
+    <w:lvl w:ilvl="1" w:tplc="04090019" w:tentative="1">
+      <w:start w:val="1"/>
+      <w:numFmt w:val="lowerLetter"/>
+      <w:lvlText w:val="%2."/>
+      <w:lvlJc w:val="left"/>
+      <w:pPr>
+        <w:ind w:left="1440" w:hanging="360"/>
+      </w:pPr>
+    </w:lvl>
+    <w:lvl w:ilvl="2" w:tplc="0409001B" w:tentative="1">
+      <w:start w:val="1"/>
+      <w:numFmt w:val="lowerRoman"/>
+      <w:lvlText w:val="%3."/>
+      <w:lvlJc w:val="right"/>
+      <w:pPr>
+        <w:ind w:left="2160" w:hanging="180"/>
+      </w:pPr>
+    </w:lvl>
+    <w:lvl w:ilvl="3" w:tplc="0409000F" w:tentative="1">
+      <w:start w:val="1"/>
+      <w:numFmt w:val="decimal"/>
+      <w:lvlText w:val="%4."/>
+      <w:lvlJc w:val="left"/>
+      <w:pPr>
+        <w:ind w:left="2880" w:hanging="360"/>
+      </w:pPr>
+    </w:lvl>
+    <w:lvl w:ilvl="4" w:tplc="04090019" w:tentative="1">
+      <w:start w:val="1"/>
+      <w:numFmt w:val="lowerLetter"/>
+      <w:lvlText w:val="%5."/>
+      <w:lvlJc w:val="left"/>
+      <w:pPr>
+        <w:ind w:left="3600" w:hanging="360"/>
+      </w:pPr>
+    </w:lvl>
+    <w:lvl w:ilvl="5" w:tplc="0409001B" w:tentative="1">
+      <w:start w:val="1"/>
+      <w:numFmt w:val="lowerRoman"/>
+      <w:lvlText w:val="%6."/>
+      <w:lvlJc w:val="right"/>
+      <w:pPr>
+        <w:ind w:left="4320" w:hanging="180"/>
+      </w:pPr>
+    </w:lvl>
+    <w:lvl w:ilvl="6" w:tplc="0409000F" w:tentative="1">
+      <w:start w:val="1"/>
+      <w:numFmt w:val="decimal"/>
+      <w:lvlText w:val="%7."/>
+      <w:lvlJc w:val="left"/>
+      <w:pPr>
+        <w:ind w:left="5040" w:hanging="360"/>
+      </w:pPr>
+    </w:lvl>
+    <w:lvl w:ilvl="7" w:tplc="04090019" w:tentative="1">
+      <w:start w:val="1"/>
+      <w:numFmt w:val="lowerLetter"/>
+      <w:lvlText w:val="%8."/>
+      <w:lvlJc w:val="left"/>
+      <w:pPr>
+        <w:ind w:left="5760" w:hanging="360"/>
+      </w:pPr>
+    </w:lvl>
+    <w:lvl w:ilvl="8" w:tplc="0409001B" w:tentative="1">
+      <w:start w:val="1"/>
+      <w:numFmt w:val="lowerRoman"/>
+      <w:lvlText w:val="%9."/>
+      <w:lvlJc w:val="right"/>
+      <w:pPr>
+        <w:ind w:left="6480" w:hanging="180"/>
+      </w:pPr>
+    </w:lvl>
+  </w:abstractNum>
+  <w:abstractNum w:abstractNumId="5">
+    <w:nsid w:val="653623FB"/>
+    <w:multiLevelType w:val="multilevel"/>
+    <w:tmpl w:val="04CA1312"/>
+    <w:lvl w:ilvl="0">
+      <w:start w:val="1"/>
+      <w:numFmt w:val="bullet"/>
+      <w:lvlText w:val=""/>
+      <w:lvlJc w:val="left"/>
+      <w:pPr>
+        <w:tabs>
+          <w:tab w:val="num" w:pos="1080"/>
+        </w:tabs>
+        <w:ind w:left="1080" w:hanging="360"/>
+      </w:pPr>
+      <w:rPr>
+        <w:rFonts w:ascii="Symbol" w:hAnsi="Symbol" w:hint="default"/>
+        <w:sz w:val="20"/>
+      </w:rPr>
+    </w:lvl>
+    <w:lvl w:ilvl="1" w:tentative="1">
+      <w:start w:val="1"/>
+      <w:numFmt w:val="bullet"/>
+      <w:lvlText w:val="o"/>
+      <w:lvlJc w:val="left"/>
+      <w:pPr>
+        <w:tabs>
+          <w:tab w:val="num" w:pos="1800"/>
+        </w:tabs>
+        <w:ind w:left="1800" w:hanging="360"/>
+      </w:pPr>
+      <w:rPr>
+        <w:rFonts w:ascii="Courier New" w:hAnsi="Courier New" w:hint="default"/>
+        <w:sz w:val="20"/>
+      </w:rPr>
+    </w:lvl>
+    <w:lvl w:ilvl="2" w:tentative="1">
+      <w:start w:val="1"/>
+      <w:numFmt w:val="bullet"/>
+      <w:lvlText w:val=""/>
+      <w:lvlJc w:val="left"/>
+      <w:pPr>
+        <w:tabs>
+          <w:tab w:val="num" w:pos="2520"/>
+        </w:tabs>
+        <w:ind w:left="2520" w:hanging="360"/>
+      </w:pPr>
+      <w:rPr>
+        <w:rFonts w:ascii="Wingdings" w:hAnsi="Wingdings" w:hint="default"/>
+        <w:sz w:val="20"/>
+      </w:rPr>
+    </w:lvl>
+    <w:lvl w:ilvl="3" w:tentative="1">
+      <w:start w:val="1"/>
+      <w:numFmt w:val="bullet"/>
+      <w:lvlText w:val=""/>
+      <w:lvlJc w:val="left"/>
+      <w:pPr>
+        <w:tabs>
+          <w:tab w:val="num" w:pos="3240"/>
+        </w:tabs>
+        <w:ind w:left="3240" w:hanging="360"/>
+      </w:pPr>
+      <w:rPr>
+        <w:rFonts w:ascii="Wingdings" w:hAnsi="Wingdings" w:hint="default"/>
+        <w:sz w:val="20"/>
+      </w:rPr>
+    </w:lvl>
+    <w:lvl w:ilvl="4" w:tentative="1">
+      <w:start w:val="1"/>
+      <w:numFmt w:val="bullet"/>
+      <w:lvlText w:val=""/>
+      <w:lvlJc w:val="left"/>
+      <w:pPr>
+        <w:tabs>
+          <w:tab w:val="num" w:pos="3960"/>
+        </w:tabs>
+        <w:ind w:left="3960" w:hanging="360"/>
+      </w:pPr>
+      <w:rPr>
+        <w:rFonts w:ascii="Wingdings" w:hAnsi="Wingdings" w:hint="default"/>
+        <w:sz w:val="20"/>
+      </w:rPr>
+    </w:lvl>
+    <w:lvl w:ilvl="5" w:tentative="1">
+      <w:start w:val="1"/>
+      <w:numFmt w:val="bullet"/>
+      <w:lvlText w:val=""/>
+      <w:lvlJc w:val="left"/>
+      <w:pPr>
+        <w:tabs>
+          <w:tab w:val="num" w:pos="4680"/>
+        </w:tabs>
+        <w:ind w:left="4680" w:hanging="360"/>
+      </w:pPr>
+      <w:rPr>
+        <w:rFonts w:ascii="Wingdings" w:hAnsi="Wingdings" w:hint="default"/>
+        <w:sz w:val="20"/>
+      </w:rPr>
+    </w:lvl>
+    <w:lvl w:ilvl="6" w:tentative="1">
+      <w:start w:val="1"/>
+      <w:numFmt w:val="bullet"/>
+      <w:lvlText w:val=""/>
+      <w:lvlJc w:val="left"/>
+      <w:pPr>
+        <w:tabs>
+          <w:tab w:val="num" w:pos="5400"/>
+        </w:tabs>
+        <w:ind w:left="5400" w:hanging="360"/>
+      </w:pPr>
+      <w:rPr>
+        <w:rFonts w:ascii="Wingdings" w:hAnsi="Wingdings" w:hint="default"/>
+        <w:sz w:val="20"/>
+      </w:rPr>
+    </w:lvl>
+    <w:lvl w:ilvl="7" w:tentative="1">
+      <w:start w:val="1"/>
+      <w:numFmt w:val="bullet"/>
+      <w:lvlText w:val=""/>
+      <w:lvlJc w:val="left"/>
+      <w:pPr>
+        <w:tabs>
+          <w:tab w:val="num" w:pos="6120"/>
+        </w:tabs>
+        <w:ind w:left="6120" w:hanging="360"/>
+      </w:pPr>
+      <w:rPr>
+        <w:rFonts w:ascii="Wingdings" w:hAnsi="Wingdings" w:hint="default"/>
+        <w:sz w:val="20"/>
+      </w:rPr>
+    </w:lvl>
+    <w:lvl w:ilvl="8" w:tentative="1">
+      <w:start w:val="1"/>
+      <w:numFmt w:val="bullet"/>
+      <w:lvlText w:val=""/>
+      <w:lvlJc w:val="left"/>
+      <w:pPr>
+        <w:tabs>
+          <w:tab w:val="num" w:pos="6840"/>
+        </w:tabs>
+        <w:ind w:left="6840" w:hanging="360"/>
+      </w:pPr>
+      <w:rPr>
+        <w:rFonts w:ascii="Wingdings" w:hAnsi="Wingdings" w:hint="default"/>
+        <w:sz w:val="20"/>
+      </w:rPr>
+    </w:lvl>
+  </w:abstractNum>
+  <w:abstractNum w:abstractNumId="6">
     <w:nsid w:val="69006E06"/>
     <w:multiLevelType w:val="hybridMultilevel"/>
     <w:tmpl w:val="3216EFF6"/>
@@ -2184,7 +4055,7 @@
       </w:pPr>
     </w:lvl>
   </w:abstractNum>
-  <w:abstractNum w:abstractNumId="1">
+  <w:abstractNum w:abstractNumId="7">
     <w:nsid w:val="6CBB239B"/>
     <w:multiLevelType w:val="hybridMultilevel"/>
     <w:tmpl w:val="9DCE7AB6"/>
@@ -2298,10 +4169,28 @@
     </w:lvl>
   </w:abstractNum>
   <w:num w:numId="1">
+    <w:abstractNumId w:val="6"/>
+  </w:num>
+  <w:num w:numId="2">
+    <w:abstractNumId w:val="7"/>
+  </w:num>
+  <w:num w:numId="3">
     <w:abstractNumId w:val="0"/>
   </w:num>
-  <w:num w:numId="2">
+  <w:num w:numId="4">
+    <w:abstractNumId w:val="2"/>
+  </w:num>
+  <w:num w:numId="5">
+    <w:abstractNumId w:val="3"/>
+  </w:num>
+  <w:num w:numId="6">
     <w:abstractNumId w:val="1"/>
+  </w:num>
+  <w:num w:numId="7">
+    <w:abstractNumId w:val="5"/>
+  </w:num>
+  <w:num w:numId="8">
+    <w:abstractNumId w:val="4"/>
   </w:num>
 </w:numbering>
 </file>
@@ -2765,6 +4654,28 @@
       <w:szCs w:val="24"/>
     </w:rPr>
   </w:style>
+  <w:style w:type="paragraph" w:styleId="Heading4">
+    <w:name w:val="heading 4"/>
+    <w:basedOn w:val="Normal"/>
+    <w:next w:val="Normal"/>
+    <w:link w:val="Heading4Char"/>
+    <w:uiPriority w:val="9"/>
+    <w:unhideWhenUsed/>
+    <w:qFormat/>
+    <w:rsid w:val="006F6541"/>
+    <w:pPr>
+      <w:keepNext/>
+      <w:keepLines/>
+      <w:spacing w:before="40" w:after="0"/>
+      <w:outlineLvl w:val="3"/>
+    </w:pPr>
+    <w:rPr>
+      <w:rFonts w:asciiTheme="majorHAnsi" w:eastAsiaTheme="majorEastAsia" w:hAnsiTheme="majorHAnsi" w:cstheme="majorBidi"/>
+      <w:i/>
+      <w:iCs/>
+      <w:color w:val="2F5496" w:themeColor="accent1" w:themeShade="BF"/>
+    </w:rPr>
+  </w:style>
   <w:style w:type="character" w:default="1" w:styleId="DefaultParagraphFont">
     <w:name w:val="Default Paragraph Font"/>
     <w:uiPriority w:val="1"/>
@@ -2885,6 +4796,59 @@
       <w:color w:val="1F3763" w:themeColor="accent1" w:themeShade="7F"/>
       <w:sz w:val="24"/>
       <w:szCs w:val="24"/>
+    </w:rPr>
+  </w:style>
+  <w:style w:type="character" w:customStyle="1" w:styleId="Heading4Char">
+    <w:name w:val="Heading 4 Char"/>
+    <w:basedOn w:val="DefaultParagraphFont"/>
+    <w:link w:val="Heading4"/>
+    <w:uiPriority w:val="9"/>
+    <w:rsid w:val="006F6541"/>
+    <w:rPr>
+      <w:rFonts w:asciiTheme="majorHAnsi" w:eastAsiaTheme="majorEastAsia" w:hAnsiTheme="majorHAnsi" w:cstheme="majorBidi"/>
+      <w:i/>
+      <w:iCs/>
+      <w:color w:val="2F5496" w:themeColor="accent1" w:themeShade="BF"/>
+    </w:rPr>
+  </w:style>
+  <w:style w:type="paragraph" w:styleId="NormalWeb">
+    <w:name w:val="Normal (Web)"/>
+    <w:basedOn w:val="Normal"/>
+    <w:uiPriority w:val="99"/>
+    <w:semiHidden/>
+    <w:unhideWhenUsed/>
+    <w:rsid w:val="006F6541"/>
+    <w:pPr>
+      <w:spacing w:before="100" w:beforeAutospacing="1" w:after="100" w:afterAutospacing="1" w:line="240" w:lineRule="auto"/>
+    </w:pPr>
+    <w:rPr>
+      <w:rFonts w:ascii="Times New Roman" w:eastAsia="Times New Roman" w:hAnsi="Times New Roman" w:cs="Times New Roman"/>
+      <w:sz w:val="24"/>
+      <w:szCs w:val="24"/>
+    </w:rPr>
+  </w:style>
+  <w:style w:type="character" w:styleId="Strong">
+    <w:name w:val="Strong"/>
+    <w:basedOn w:val="DefaultParagraphFont"/>
+    <w:uiPriority w:val="22"/>
+    <w:qFormat/>
+    <w:rsid w:val="006F6541"/>
+    <w:rPr>
+      <w:b/>
+      <w:bCs/>
+    </w:rPr>
+  </w:style>
+  <w:style w:type="character" w:styleId="HTMLCode">
+    <w:name w:val="HTML Code"/>
+    <w:basedOn w:val="DefaultParagraphFont"/>
+    <w:uiPriority w:val="99"/>
+    <w:semiHidden/>
+    <w:unhideWhenUsed/>
+    <w:rsid w:val="006F6541"/>
+    <w:rPr>
+      <w:rFonts w:ascii="Courier New" w:eastAsia="Times New Roman" w:hAnsi="Courier New" w:cs="Courier New"/>
+      <w:sz w:val="20"/>
+      <w:szCs w:val="20"/>
     </w:rPr>
   </w:style>
 </w:styles>
@@ -3156,7 +5120,7 @@
 </file>
 
 <file path=customXml/itemProps1.xml><?xml version="1.0" encoding="utf-8"?>
-<ds:datastoreItem xmlns:ds="http://schemas.openxmlformats.org/officeDocument/2006/customXml" ds:itemID="{1A4CD390-E73A-46DC-AC98-80CC8C6A7C6C}">
+<ds:datastoreItem xmlns:ds="http://schemas.openxmlformats.org/officeDocument/2006/customXml" ds:itemID="{E3507471-151C-4BD9-8889-91F63D7E3FBF}">
   <ds:schemaRefs>
     <ds:schemaRef ds:uri="http://schemas.openxmlformats.org/officeDocument/2006/bibliography"/>
   </ds:schemaRefs>

</xml_diff>